<commit_message>
Ata da reunião realizada dia 21/09/2024
</commit_message>
<xml_diff>
--- a/Daryo System ATA-20-09.docx
+++ b/Daryo System ATA-20-09.docx
@@ -1,12 +1,15 @@
 
 <file path=word/document.xml><?xml version="1.0" encoding="utf-8"?>
-<w:document xmlns:wpc="http://schemas.microsoft.com/office/word/2010/wordprocessingCanvas" xmlns:cx="http://schemas.microsoft.com/office/drawing/2014/chartex" xmlns:cx1="http://schemas.microsoft.com/office/drawing/2015/9/8/chartex" xmlns:cx2="http://schemas.microsoft.com/office/drawing/2015/10/21/chartex" xmlns:cx3="http://schemas.microsoft.com/office/drawing/2016/5/9/chartex" xmlns:cx4="http://schemas.microsoft.com/office/drawing/2016/5/10/chartex" xmlns:cx5="http://schemas.microsoft.com/office/drawing/2016/5/11/chartex" xmlns:cx6="http://schemas.microsoft.com/office/drawing/2016/5/12/chartex" xmlns:cx7="http://schemas.microsoft.com/office/drawing/2016/5/13/chartex" xmlns:cx8="http://schemas.microsoft.com/office/drawing/2016/5/14/chartex" xmlns:mc="http://schemas.openxmlformats.org/markup-compatibility/2006" xmlns:aink="http://schemas.microsoft.com/office/drawing/2016/ink" xmlns:am3d="http://schemas.microsoft.com/office/drawing/2017/model3d" xmlns:o="urn:schemas-microsoft-com:office:office" xmlns:r="http://schemas.openxmlformats.org/officeDocument/2006/relationships" xmlns:m="http://schemas.openxmlformats.org/officeDocument/2006/math" xmlns:v="urn:schemas-microsoft-com:vml" xmlns:wp14="http://schemas.microsoft.com/office/word/2010/wordprocessingDrawing" xmlns:wp="http://schemas.openxmlformats.org/drawingml/2006/wordprocessingDrawing" xmlns:w10="urn:schemas-microsoft-com:office:word" xmlns:w="http://schemas.openxmlformats.org/wordprocessingml/2006/main" xmlns:w14="http://schemas.microsoft.com/office/word/2010/wordml" xmlns:w15="http://schemas.microsoft.com/office/word/2012/wordml" xmlns:w16cex="http://schemas.microsoft.com/office/word/2018/wordml/cex" xmlns:w16cid="http://schemas.microsoft.com/office/word/2016/wordml/cid" xmlns:w16="http://schemas.microsoft.com/office/word/2018/wordml" xmlns:w16sdtdh="http://schemas.microsoft.com/office/word/2020/wordml/sdtdatahash" xmlns:w16se="http://schemas.microsoft.com/office/word/2015/wordml/symex" xmlns:wpg="http://schemas.microsoft.com/office/word/2010/wordprocessingGroup" xmlns:wpi="http://schemas.microsoft.com/office/word/2010/wordprocessingInk" xmlns:wne="http://schemas.microsoft.com/office/word/2006/wordml" xmlns:wps="http://schemas.microsoft.com/office/word/2010/wordprocessingShape" mc:Ignorable="w14 w15 w16se w16cid w16 w16cex w16sdtdh wp14">
+<w:document xmlns:wpc="http://schemas.microsoft.com/office/word/2010/wordprocessingCanvas" xmlns:cx="http://schemas.microsoft.com/office/drawing/2014/chartex" xmlns:cx1="http://schemas.microsoft.com/office/drawing/2015/9/8/chartex" xmlns:cx2="http://schemas.microsoft.com/office/drawing/2015/10/21/chartex" xmlns:cx3="http://schemas.microsoft.com/office/drawing/2016/5/9/chartex" xmlns:cx4="http://schemas.microsoft.com/office/drawing/2016/5/10/chartex" xmlns:cx5="http://schemas.microsoft.com/office/drawing/2016/5/11/chartex" xmlns:cx6="http://schemas.microsoft.com/office/drawing/2016/5/12/chartex" xmlns:cx7="http://schemas.microsoft.com/office/drawing/2016/5/13/chartex" xmlns:cx8="http://schemas.microsoft.com/office/drawing/2016/5/14/chartex" xmlns:mc="http://schemas.openxmlformats.org/markup-compatibility/2006" xmlns:aink="http://schemas.microsoft.com/office/drawing/2016/ink" xmlns:am3d="http://schemas.microsoft.com/office/drawing/2017/model3d" xmlns:o="urn:schemas-microsoft-com:office:office" xmlns:oel="http://schemas.microsoft.com/office/2019/extlst" xmlns:r="http://schemas.openxmlformats.org/officeDocument/2006/relationships" xmlns:m="http://schemas.openxmlformats.org/officeDocument/2006/math" xmlns:v="urn:schemas-microsoft-com:vml" xmlns:wp14="http://schemas.microsoft.com/office/word/2010/wordprocessingDrawing" xmlns:wp="http://schemas.openxmlformats.org/drawingml/2006/wordprocessingDrawing" xmlns:w10="urn:schemas-microsoft-com:office:word" xmlns:w="http://schemas.openxmlformats.org/wordprocessingml/2006/main" xmlns:w14="http://schemas.microsoft.com/office/word/2010/wordml" xmlns:w15="http://schemas.microsoft.com/office/word/2012/wordml" xmlns:w16cex="http://schemas.microsoft.com/office/word/2018/wordml/cex" xmlns:w16cid="http://schemas.microsoft.com/office/word/2016/wordml/cid" xmlns:w16="http://schemas.microsoft.com/office/word/2018/wordml" xmlns:w16du="http://schemas.microsoft.com/office/word/2023/wordml/word16du" xmlns:w16sdtdh="http://schemas.microsoft.com/office/word/2020/wordml/sdtdatahash" xmlns:w16se="http://schemas.microsoft.com/office/word/2015/wordml/symex" xmlns:wpg="http://schemas.microsoft.com/office/word/2010/wordprocessingGroup" xmlns:wpi="http://schemas.microsoft.com/office/word/2010/wordprocessingInk" xmlns:wne="http://schemas.microsoft.com/office/word/2006/wordml" xmlns:wps="http://schemas.microsoft.com/office/word/2010/wordprocessingShape" mc:Ignorable="w14 w15 w16se w16cid w16 w16cex w16sdtdh w16du wp14">
   <w:body>
     <w:p>
       <w:pPr>
         <w:pStyle w:val="Logotipo"/>
         <w:jc w:val="left"/>
       </w:pPr>
+      <w:r>
+        <w:tab/>
+      </w:r>
     </w:p>
     <w:p>
       <w:pPr>
@@ -571,16 +574,7 @@
               <w:t>-09-2024</w:t>
             </w:r>
             <w:r>
-              <w:t xml:space="preserve">; </w:t>
-            </w:r>
-            <w:r>
-              <w:t>2</w:t>
-            </w:r>
-            <w:r>
-              <w:t>2</w:t>
-            </w:r>
-            <w:r>
-              <w:t>-09-2024</w:t>
+              <w:t>; 22-09-2024</w:t>
             </w:r>
           </w:p>
         </w:tc>
@@ -952,7 +946,7 @@
 </file>
 
 <file path=word/endnotes.xml><?xml version="1.0" encoding="utf-8"?>
-<w:endnotes xmlns:wpc="http://schemas.microsoft.com/office/word/2010/wordprocessingCanvas" xmlns:cx="http://schemas.microsoft.com/office/drawing/2014/chartex" xmlns:cx1="http://schemas.microsoft.com/office/drawing/2015/9/8/chartex" xmlns:cx2="http://schemas.microsoft.com/office/drawing/2015/10/21/chartex" xmlns:cx3="http://schemas.microsoft.com/office/drawing/2016/5/9/chartex" xmlns:cx4="http://schemas.microsoft.com/office/drawing/2016/5/10/chartex" xmlns:cx5="http://schemas.microsoft.com/office/drawing/2016/5/11/chartex" xmlns:cx6="http://schemas.microsoft.com/office/drawing/2016/5/12/chartex" xmlns:cx7="http://schemas.microsoft.com/office/drawing/2016/5/13/chartex" xmlns:cx8="http://schemas.microsoft.com/office/drawing/2016/5/14/chartex" xmlns:mc="http://schemas.openxmlformats.org/markup-compatibility/2006" xmlns:aink="http://schemas.microsoft.com/office/drawing/2016/ink" xmlns:am3d="http://schemas.microsoft.com/office/drawing/2017/model3d" xmlns:o="urn:schemas-microsoft-com:office:office" xmlns:r="http://schemas.openxmlformats.org/officeDocument/2006/relationships" xmlns:m="http://schemas.openxmlformats.org/officeDocument/2006/math" xmlns:v="urn:schemas-microsoft-com:vml" xmlns:wp14="http://schemas.microsoft.com/office/word/2010/wordprocessingDrawing" xmlns:wp="http://schemas.openxmlformats.org/drawingml/2006/wordprocessingDrawing" xmlns:w10="urn:schemas-microsoft-com:office:word" xmlns:w="http://schemas.openxmlformats.org/wordprocessingml/2006/main" xmlns:w14="http://schemas.microsoft.com/office/word/2010/wordml" xmlns:w15="http://schemas.microsoft.com/office/word/2012/wordml" xmlns:w16cex="http://schemas.microsoft.com/office/word/2018/wordml/cex" xmlns:w16cid="http://schemas.microsoft.com/office/word/2016/wordml/cid" xmlns:w16="http://schemas.microsoft.com/office/word/2018/wordml" xmlns:w16sdtdh="http://schemas.microsoft.com/office/word/2020/wordml/sdtdatahash" xmlns:w16se="http://schemas.microsoft.com/office/word/2015/wordml/symex" xmlns:wpg="http://schemas.microsoft.com/office/word/2010/wordprocessingGroup" xmlns:wpi="http://schemas.microsoft.com/office/word/2010/wordprocessingInk" xmlns:wne="http://schemas.microsoft.com/office/word/2006/wordml" xmlns:wps="http://schemas.microsoft.com/office/word/2010/wordprocessingShape" mc:Ignorable="w14 w15 w16se w16cid w16 w16cex w16sdtdh wp14">
+<w:endnotes xmlns:wpc="http://schemas.microsoft.com/office/word/2010/wordprocessingCanvas" xmlns:cx="http://schemas.microsoft.com/office/drawing/2014/chartex" xmlns:cx1="http://schemas.microsoft.com/office/drawing/2015/9/8/chartex" xmlns:cx2="http://schemas.microsoft.com/office/drawing/2015/10/21/chartex" xmlns:cx3="http://schemas.microsoft.com/office/drawing/2016/5/9/chartex" xmlns:cx4="http://schemas.microsoft.com/office/drawing/2016/5/10/chartex" xmlns:cx5="http://schemas.microsoft.com/office/drawing/2016/5/11/chartex" xmlns:cx6="http://schemas.microsoft.com/office/drawing/2016/5/12/chartex" xmlns:cx7="http://schemas.microsoft.com/office/drawing/2016/5/13/chartex" xmlns:cx8="http://schemas.microsoft.com/office/drawing/2016/5/14/chartex" xmlns:mc="http://schemas.openxmlformats.org/markup-compatibility/2006" xmlns:aink="http://schemas.microsoft.com/office/drawing/2016/ink" xmlns:am3d="http://schemas.microsoft.com/office/drawing/2017/model3d" xmlns:o="urn:schemas-microsoft-com:office:office" xmlns:oel="http://schemas.microsoft.com/office/2019/extlst" xmlns:r="http://schemas.openxmlformats.org/officeDocument/2006/relationships" xmlns:m="http://schemas.openxmlformats.org/officeDocument/2006/math" xmlns:v="urn:schemas-microsoft-com:vml" xmlns:wp14="http://schemas.microsoft.com/office/word/2010/wordprocessingDrawing" xmlns:wp="http://schemas.openxmlformats.org/drawingml/2006/wordprocessingDrawing" xmlns:w10="urn:schemas-microsoft-com:office:word" xmlns:w="http://schemas.openxmlformats.org/wordprocessingml/2006/main" xmlns:w14="http://schemas.microsoft.com/office/word/2010/wordml" xmlns:w15="http://schemas.microsoft.com/office/word/2012/wordml" xmlns:w16cex="http://schemas.microsoft.com/office/word/2018/wordml/cex" xmlns:w16cid="http://schemas.microsoft.com/office/word/2016/wordml/cid" xmlns:w16="http://schemas.microsoft.com/office/word/2018/wordml" xmlns:w16du="http://schemas.microsoft.com/office/word/2023/wordml/word16du" xmlns:w16sdtdh="http://schemas.microsoft.com/office/word/2020/wordml/sdtdatahash" xmlns:w16se="http://schemas.microsoft.com/office/word/2015/wordml/symex" xmlns:wpg="http://schemas.microsoft.com/office/word/2010/wordprocessingGroup" xmlns:wpi="http://schemas.microsoft.com/office/word/2010/wordprocessingInk" xmlns:wne="http://schemas.microsoft.com/office/word/2006/wordml" xmlns:wps="http://schemas.microsoft.com/office/word/2010/wordprocessingShape" mc:Ignorable="w14 w15 w16se w16cid w16 w16cex w16sdtdh w16du wp14">
   <w:endnote w:type="separator" w:id="-1">
     <w:p>
       <w:pPr>
@@ -977,7 +971,7 @@
 </file>
 
 <file path=word/footnotes.xml><?xml version="1.0" encoding="utf-8"?>
-<w:footnotes xmlns:wpc="http://schemas.microsoft.com/office/word/2010/wordprocessingCanvas" xmlns:cx="http://schemas.microsoft.com/office/drawing/2014/chartex" xmlns:cx1="http://schemas.microsoft.com/office/drawing/2015/9/8/chartex" xmlns:cx2="http://schemas.microsoft.com/office/drawing/2015/10/21/chartex" xmlns:cx3="http://schemas.microsoft.com/office/drawing/2016/5/9/chartex" xmlns:cx4="http://schemas.microsoft.com/office/drawing/2016/5/10/chartex" xmlns:cx5="http://schemas.microsoft.com/office/drawing/2016/5/11/chartex" xmlns:cx6="http://schemas.microsoft.com/office/drawing/2016/5/12/chartex" xmlns:cx7="http://schemas.microsoft.com/office/drawing/2016/5/13/chartex" xmlns:cx8="http://schemas.microsoft.com/office/drawing/2016/5/14/chartex" xmlns:mc="http://schemas.openxmlformats.org/markup-compatibility/2006" xmlns:aink="http://schemas.microsoft.com/office/drawing/2016/ink" xmlns:am3d="http://schemas.microsoft.com/office/drawing/2017/model3d" xmlns:o="urn:schemas-microsoft-com:office:office" xmlns:r="http://schemas.openxmlformats.org/officeDocument/2006/relationships" xmlns:m="http://schemas.openxmlformats.org/officeDocument/2006/math" xmlns:v="urn:schemas-microsoft-com:vml" xmlns:wp14="http://schemas.microsoft.com/office/word/2010/wordprocessingDrawing" xmlns:wp="http://schemas.openxmlformats.org/drawingml/2006/wordprocessingDrawing" xmlns:w10="urn:schemas-microsoft-com:office:word" xmlns:w="http://schemas.openxmlformats.org/wordprocessingml/2006/main" xmlns:w14="http://schemas.microsoft.com/office/word/2010/wordml" xmlns:w15="http://schemas.microsoft.com/office/word/2012/wordml" xmlns:w16cex="http://schemas.microsoft.com/office/word/2018/wordml/cex" xmlns:w16cid="http://schemas.microsoft.com/office/word/2016/wordml/cid" xmlns:w16="http://schemas.microsoft.com/office/word/2018/wordml" xmlns:w16sdtdh="http://schemas.microsoft.com/office/word/2020/wordml/sdtdatahash" xmlns:w16se="http://schemas.microsoft.com/office/word/2015/wordml/symex" xmlns:wpg="http://schemas.microsoft.com/office/word/2010/wordprocessingGroup" xmlns:wpi="http://schemas.microsoft.com/office/word/2010/wordprocessingInk" xmlns:wne="http://schemas.microsoft.com/office/word/2006/wordml" xmlns:wps="http://schemas.microsoft.com/office/word/2010/wordprocessingShape" mc:Ignorable="w14 w15 w16se w16cid w16 w16cex w16sdtdh wp14">
+<w:footnotes xmlns:wpc="http://schemas.microsoft.com/office/word/2010/wordprocessingCanvas" xmlns:cx="http://schemas.microsoft.com/office/drawing/2014/chartex" xmlns:cx1="http://schemas.microsoft.com/office/drawing/2015/9/8/chartex" xmlns:cx2="http://schemas.microsoft.com/office/drawing/2015/10/21/chartex" xmlns:cx3="http://schemas.microsoft.com/office/drawing/2016/5/9/chartex" xmlns:cx4="http://schemas.microsoft.com/office/drawing/2016/5/10/chartex" xmlns:cx5="http://schemas.microsoft.com/office/drawing/2016/5/11/chartex" xmlns:cx6="http://schemas.microsoft.com/office/drawing/2016/5/12/chartex" xmlns:cx7="http://schemas.microsoft.com/office/drawing/2016/5/13/chartex" xmlns:cx8="http://schemas.microsoft.com/office/drawing/2016/5/14/chartex" xmlns:mc="http://schemas.openxmlformats.org/markup-compatibility/2006" xmlns:aink="http://schemas.microsoft.com/office/drawing/2016/ink" xmlns:am3d="http://schemas.microsoft.com/office/drawing/2017/model3d" xmlns:o="urn:schemas-microsoft-com:office:office" xmlns:oel="http://schemas.microsoft.com/office/2019/extlst" xmlns:r="http://schemas.openxmlformats.org/officeDocument/2006/relationships" xmlns:m="http://schemas.openxmlformats.org/officeDocument/2006/math" xmlns:v="urn:schemas-microsoft-com:vml" xmlns:wp14="http://schemas.microsoft.com/office/word/2010/wordprocessingDrawing" xmlns:wp="http://schemas.openxmlformats.org/drawingml/2006/wordprocessingDrawing" xmlns:w10="urn:schemas-microsoft-com:office:word" xmlns:w="http://schemas.openxmlformats.org/wordprocessingml/2006/main" xmlns:w14="http://schemas.microsoft.com/office/word/2010/wordml" xmlns:w15="http://schemas.microsoft.com/office/word/2012/wordml" xmlns:w16cex="http://schemas.microsoft.com/office/word/2018/wordml/cex" xmlns:w16cid="http://schemas.microsoft.com/office/word/2016/wordml/cid" xmlns:w16="http://schemas.microsoft.com/office/word/2018/wordml" xmlns:w16du="http://schemas.microsoft.com/office/word/2023/wordml/word16du" xmlns:w16sdtdh="http://schemas.microsoft.com/office/word/2020/wordml/sdtdatahash" xmlns:w16se="http://schemas.microsoft.com/office/word/2015/wordml/symex" xmlns:wpg="http://schemas.microsoft.com/office/word/2010/wordprocessingGroup" xmlns:wpi="http://schemas.microsoft.com/office/word/2010/wordprocessingInk" xmlns:wne="http://schemas.microsoft.com/office/word/2006/wordml" xmlns:wps="http://schemas.microsoft.com/office/word/2010/wordprocessingShape" mc:Ignorable="w14 w15 w16se w16cid w16 w16cex w16sdtdh w16du wp14">
   <w:footnote w:type="separator" w:id="-1">
     <w:p>
       <w:pPr>
@@ -1002,7 +996,7 @@
 </file>
 
 <file path=word/header1.xml><?xml version="1.0" encoding="utf-8"?>
-<w:hdr xmlns:wpc="http://schemas.microsoft.com/office/word/2010/wordprocessingCanvas" xmlns:cx="http://schemas.microsoft.com/office/drawing/2014/chartex" xmlns:cx1="http://schemas.microsoft.com/office/drawing/2015/9/8/chartex" xmlns:cx2="http://schemas.microsoft.com/office/drawing/2015/10/21/chartex" xmlns:cx3="http://schemas.microsoft.com/office/drawing/2016/5/9/chartex" xmlns:cx4="http://schemas.microsoft.com/office/drawing/2016/5/10/chartex" xmlns:cx5="http://schemas.microsoft.com/office/drawing/2016/5/11/chartex" xmlns:cx6="http://schemas.microsoft.com/office/drawing/2016/5/12/chartex" xmlns:cx7="http://schemas.microsoft.com/office/drawing/2016/5/13/chartex" xmlns:cx8="http://schemas.microsoft.com/office/drawing/2016/5/14/chartex" xmlns:mc="http://schemas.openxmlformats.org/markup-compatibility/2006" xmlns:aink="http://schemas.microsoft.com/office/drawing/2016/ink" xmlns:am3d="http://schemas.microsoft.com/office/drawing/2017/model3d" xmlns:o="urn:schemas-microsoft-com:office:office" xmlns:r="http://schemas.openxmlformats.org/officeDocument/2006/relationships" xmlns:m="http://schemas.openxmlformats.org/officeDocument/2006/math" xmlns:v="urn:schemas-microsoft-com:vml" xmlns:wp14="http://schemas.microsoft.com/office/word/2010/wordprocessingDrawing" xmlns:wp="http://schemas.openxmlformats.org/drawingml/2006/wordprocessingDrawing" xmlns:w10="urn:schemas-microsoft-com:office:word" xmlns:w="http://schemas.openxmlformats.org/wordprocessingml/2006/main" xmlns:w14="http://schemas.microsoft.com/office/word/2010/wordml" xmlns:w15="http://schemas.microsoft.com/office/word/2012/wordml" xmlns:w16cex="http://schemas.microsoft.com/office/word/2018/wordml/cex" xmlns:w16cid="http://schemas.microsoft.com/office/word/2016/wordml/cid" xmlns:w16="http://schemas.microsoft.com/office/word/2018/wordml" xmlns:w16sdtdh="http://schemas.microsoft.com/office/word/2020/wordml/sdtdatahash" xmlns:w16se="http://schemas.microsoft.com/office/word/2015/wordml/symex" xmlns:wpg="http://schemas.microsoft.com/office/word/2010/wordprocessingGroup" xmlns:wpi="http://schemas.microsoft.com/office/word/2010/wordprocessingInk" xmlns:wne="http://schemas.microsoft.com/office/word/2006/wordml" xmlns:wps="http://schemas.microsoft.com/office/word/2010/wordprocessingShape" mc:Ignorable="w14 w15 w16se w16cid w16 w16cex w16sdtdh wp14">
+<w:hdr xmlns:wpc="http://schemas.microsoft.com/office/word/2010/wordprocessingCanvas" xmlns:cx="http://schemas.microsoft.com/office/drawing/2014/chartex" xmlns:cx1="http://schemas.microsoft.com/office/drawing/2015/9/8/chartex" xmlns:cx2="http://schemas.microsoft.com/office/drawing/2015/10/21/chartex" xmlns:cx3="http://schemas.microsoft.com/office/drawing/2016/5/9/chartex" xmlns:cx4="http://schemas.microsoft.com/office/drawing/2016/5/10/chartex" xmlns:cx5="http://schemas.microsoft.com/office/drawing/2016/5/11/chartex" xmlns:cx6="http://schemas.microsoft.com/office/drawing/2016/5/12/chartex" xmlns:cx7="http://schemas.microsoft.com/office/drawing/2016/5/13/chartex" xmlns:cx8="http://schemas.microsoft.com/office/drawing/2016/5/14/chartex" xmlns:mc="http://schemas.openxmlformats.org/markup-compatibility/2006" xmlns:aink="http://schemas.microsoft.com/office/drawing/2016/ink" xmlns:am3d="http://schemas.microsoft.com/office/drawing/2017/model3d" xmlns:o="urn:schemas-microsoft-com:office:office" xmlns:oel="http://schemas.microsoft.com/office/2019/extlst" xmlns:r="http://schemas.openxmlformats.org/officeDocument/2006/relationships" xmlns:m="http://schemas.openxmlformats.org/officeDocument/2006/math" xmlns:v="urn:schemas-microsoft-com:vml" xmlns:wp14="http://schemas.microsoft.com/office/word/2010/wordprocessingDrawing" xmlns:wp="http://schemas.openxmlformats.org/drawingml/2006/wordprocessingDrawing" xmlns:w10="urn:schemas-microsoft-com:office:word" xmlns:w="http://schemas.openxmlformats.org/wordprocessingml/2006/main" xmlns:w14="http://schemas.microsoft.com/office/word/2010/wordml" xmlns:w15="http://schemas.microsoft.com/office/word/2012/wordml" xmlns:w16cex="http://schemas.microsoft.com/office/word/2018/wordml/cex" xmlns:w16cid="http://schemas.microsoft.com/office/word/2016/wordml/cid" xmlns:w16="http://schemas.microsoft.com/office/word/2018/wordml" xmlns:w16du="http://schemas.microsoft.com/office/word/2023/wordml/word16du" xmlns:w16sdtdh="http://schemas.microsoft.com/office/word/2020/wordml/sdtdatahash" xmlns:w16se="http://schemas.microsoft.com/office/word/2015/wordml/symex" xmlns:wpg="http://schemas.microsoft.com/office/word/2010/wordprocessingGroup" xmlns:wpi="http://schemas.microsoft.com/office/word/2010/wordprocessingInk" xmlns:wne="http://schemas.microsoft.com/office/word/2006/wordml" xmlns:wps="http://schemas.microsoft.com/office/word/2010/wordprocessingShape" mc:Ignorable="w14 w15 w16se w16cid w16 w16cex w16sdtdh w16du wp14">
   <w:p>
     <w:pPr>
       <w:pStyle w:val="Cabealho"/>
@@ -3543,7 +3537,7 @@
 </file>
 
 <file path=word/numbering.xml><?xml version="1.0" encoding="utf-8"?>
-<w:numbering xmlns:wpc="http://schemas.microsoft.com/office/word/2010/wordprocessingCanvas" xmlns:cx="http://schemas.microsoft.com/office/drawing/2014/chartex" xmlns:cx1="http://schemas.microsoft.com/office/drawing/2015/9/8/chartex" xmlns:cx2="http://schemas.microsoft.com/office/drawing/2015/10/21/chartex" xmlns:cx3="http://schemas.microsoft.com/office/drawing/2016/5/9/chartex" xmlns:cx4="http://schemas.microsoft.com/office/drawing/2016/5/10/chartex" xmlns:cx5="http://schemas.microsoft.com/office/drawing/2016/5/11/chartex" xmlns:cx6="http://schemas.microsoft.com/office/drawing/2016/5/12/chartex" xmlns:cx7="http://schemas.microsoft.com/office/drawing/2016/5/13/chartex" xmlns:cx8="http://schemas.microsoft.com/office/drawing/2016/5/14/chartex" xmlns:mc="http://schemas.openxmlformats.org/markup-compatibility/2006" xmlns:aink="http://schemas.microsoft.com/office/drawing/2016/ink" xmlns:am3d="http://schemas.microsoft.com/office/drawing/2017/model3d" xmlns:o="urn:schemas-microsoft-com:office:office" xmlns:r="http://schemas.openxmlformats.org/officeDocument/2006/relationships" xmlns:m="http://schemas.openxmlformats.org/officeDocument/2006/math" xmlns:v="urn:schemas-microsoft-com:vml" xmlns:wp14="http://schemas.microsoft.com/office/word/2010/wordprocessingDrawing" xmlns:wp="http://schemas.openxmlformats.org/drawingml/2006/wordprocessingDrawing" xmlns:w10="urn:schemas-microsoft-com:office:word" xmlns:w="http://schemas.openxmlformats.org/wordprocessingml/2006/main" xmlns:w14="http://schemas.microsoft.com/office/word/2010/wordml" xmlns:w15="http://schemas.microsoft.com/office/word/2012/wordml" xmlns:w16cex="http://schemas.microsoft.com/office/word/2018/wordml/cex" xmlns:w16cid="http://schemas.microsoft.com/office/word/2016/wordml/cid" xmlns:w16="http://schemas.microsoft.com/office/word/2018/wordml" xmlns:w16sdtdh="http://schemas.microsoft.com/office/word/2020/wordml/sdtdatahash" xmlns:w16se="http://schemas.microsoft.com/office/word/2015/wordml/symex" xmlns:wpg="http://schemas.microsoft.com/office/word/2010/wordprocessingGroup" xmlns:wpi="http://schemas.microsoft.com/office/word/2010/wordprocessingInk" xmlns:wne="http://schemas.microsoft.com/office/word/2006/wordml" xmlns:wps="http://schemas.microsoft.com/office/word/2010/wordprocessingShape" mc:Ignorable="w14 w15 w16se w16cid w16 w16cex w16sdtdh wp14">
+<w:numbering xmlns:wpc="http://schemas.microsoft.com/office/word/2010/wordprocessingCanvas" xmlns:cx="http://schemas.microsoft.com/office/drawing/2014/chartex" xmlns:cx1="http://schemas.microsoft.com/office/drawing/2015/9/8/chartex" xmlns:cx2="http://schemas.microsoft.com/office/drawing/2015/10/21/chartex" xmlns:cx3="http://schemas.microsoft.com/office/drawing/2016/5/9/chartex" xmlns:cx4="http://schemas.microsoft.com/office/drawing/2016/5/10/chartex" xmlns:cx5="http://schemas.microsoft.com/office/drawing/2016/5/11/chartex" xmlns:cx6="http://schemas.microsoft.com/office/drawing/2016/5/12/chartex" xmlns:cx7="http://schemas.microsoft.com/office/drawing/2016/5/13/chartex" xmlns:cx8="http://schemas.microsoft.com/office/drawing/2016/5/14/chartex" xmlns:mc="http://schemas.openxmlformats.org/markup-compatibility/2006" xmlns:aink="http://schemas.microsoft.com/office/drawing/2016/ink" xmlns:am3d="http://schemas.microsoft.com/office/drawing/2017/model3d" xmlns:o="urn:schemas-microsoft-com:office:office" xmlns:oel="http://schemas.microsoft.com/office/2019/extlst" xmlns:r="http://schemas.openxmlformats.org/officeDocument/2006/relationships" xmlns:m="http://schemas.openxmlformats.org/officeDocument/2006/math" xmlns:v="urn:schemas-microsoft-com:vml" xmlns:wp14="http://schemas.microsoft.com/office/word/2010/wordprocessingDrawing" xmlns:wp="http://schemas.openxmlformats.org/drawingml/2006/wordprocessingDrawing" xmlns:w10="urn:schemas-microsoft-com:office:word" xmlns:w="http://schemas.openxmlformats.org/wordprocessingml/2006/main" xmlns:w14="http://schemas.microsoft.com/office/word/2010/wordml" xmlns:w15="http://schemas.microsoft.com/office/word/2012/wordml" xmlns:w16cex="http://schemas.microsoft.com/office/word/2018/wordml/cex" xmlns:w16cid="http://schemas.microsoft.com/office/word/2016/wordml/cid" xmlns:w16="http://schemas.microsoft.com/office/word/2018/wordml" xmlns:w16du="http://schemas.microsoft.com/office/word/2023/wordml/word16du" xmlns:w16sdtdh="http://schemas.microsoft.com/office/word/2020/wordml/sdtdatahash" xmlns:w16se="http://schemas.microsoft.com/office/word/2015/wordml/symex" xmlns:wpg="http://schemas.microsoft.com/office/word/2010/wordprocessingGroup" xmlns:wpi="http://schemas.microsoft.com/office/word/2010/wordprocessingInk" xmlns:wne="http://schemas.microsoft.com/office/word/2006/wordml" xmlns:wps="http://schemas.microsoft.com/office/word/2010/wordprocessingShape" mc:Ignorable="w14 w15 w16se w16cid w16 w16cex w16sdtdh w16du wp14">
   <w:abstractNum w:abstractNumId="0" w15:restartNumberingAfterBreak="0">
     <w:nsid w:val="FFFFFF7C"/>
     <w:multiLevelType w:val="singleLevel"/>
@@ -7052,152 +7046,152 @@
       </w:rPr>
     </w:lvl>
   </w:abstractNum>
-  <w:num w:numId="1">
+  <w:num w:numId="1" w16cid:durableId="791171218">
     <w:abstractNumId w:val="36"/>
   </w:num>
-  <w:num w:numId="2">
+  <w:num w:numId="2" w16cid:durableId="1166743683">
     <w:abstractNumId w:val="20"/>
   </w:num>
-  <w:num w:numId="3">
+  <w:num w:numId="3" w16cid:durableId="1241601173">
     <w:abstractNumId w:val="21"/>
   </w:num>
-  <w:num w:numId="4">
+  <w:num w:numId="4" w16cid:durableId="662583550">
     <w:abstractNumId w:val="12"/>
   </w:num>
-  <w:num w:numId="5">
+  <w:num w:numId="5" w16cid:durableId="573246728">
     <w:abstractNumId w:val="37"/>
   </w:num>
-  <w:num w:numId="6">
+  <w:num w:numId="6" w16cid:durableId="276916931">
     <w:abstractNumId w:val="9"/>
   </w:num>
-  <w:num w:numId="7">
+  <w:num w:numId="7" w16cid:durableId="95289885">
     <w:abstractNumId w:val="7"/>
   </w:num>
-  <w:num w:numId="8">
+  <w:num w:numId="8" w16cid:durableId="715469239">
     <w:abstractNumId w:val="6"/>
   </w:num>
-  <w:num w:numId="9">
+  <w:num w:numId="9" w16cid:durableId="962659573">
     <w:abstractNumId w:val="5"/>
   </w:num>
-  <w:num w:numId="10">
+  <w:num w:numId="10" w16cid:durableId="654336023">
     <w:abstractNumId w:val="4"/>
   </w:num>
-  <w:num w:numId="11">
+  <w:num w:numId="11" w16cid:durableId="265816074">
     <w:abstractNumId w:val="8"/>
   </w:num>
-  <w:num w:numId="12">
+  <w:num w:numId="12" w16cid:durableId="250284520">
     <w:abstractNumId w:val="3"/>
   </w:num>
-  <w:num w:numId="13">
+  <w:num w:numId="13" w16cid:durableId="287900369">
     <w:abstractNumId w:val="2"/>
   </w:num>
-  <w:num w:numId="14">
+  <w:num w:numId="14" w16cid:durableId="754133444">
     <w:abstractNumId w:val="1"/>
   </w:num>
-  <w:num w:numId="15">
+  <w:num w:numId="15" w16cid:durableId="411582990">
     <w:abstractNumId w:val="0"/>
   </w:num>
-  <w:num w:numId="16">
+  <w:num w:numId="16" w16cid:durableId="1925263450">
     <w:abstractNumId w:val="13"/>
   </w:num>
-  <w:num w:numId="17">
+  <w:num w:numId="17" w16cid:durableId="25495743">
     <w:abstractNumId w:val="19"/>
   </w:num>
-  <w:num w:numId="18">
+  <w:num w:numId="18" w16cid:durableId="31153056">
     <w:abstractNumId w:val="17"/>
   </w:num>
-  <w:num w:numId="19">
+  <w:num w:numId="19" w16cid:durableId="835802183">
     <w:abstractNumId w:val="16"/>
   </w:num>
-  <w:num w:numId="20">
+  <w:num w:numId="20" w16cid:durableId="1696074685">
     <w:abstractNumId w:val="14"/>
   </w:num>
-  <w:num w:numId="21">
+  <w:num w:numId="21" w16cid:durableId="1357273455">
     <w:abstractNumId w:val="23"/>
   </w:num>
-  <w:num w:numId="22">
+  <w:num w:numId="22" w16cid:durableId="785543194">
     <w:abstractNumId w:val="3"/>
     <w:lvlOverride w:ilvl="0">
       <w:startOverride w:val="1"/>
     </w:lvlOverride>
   </w:num>
-  <w:num w:numId="23">
+  <w:num w:numId="23" w16cid:durableId="317929498">
     <w:abstractNumId w:val="3"/>
     <w:lvlOverride w:ilvl="0">
       <w:startOverride w:val="1"/>
     </w:lvlOverride>
   </w:num>
-  <w:num w:numId="24">
+  <w:num w:numId="24" w16cid:durableId="1963538804">
     <w:abstractNumId w:val="2"/>
     <w:lvlOverride w:ilvl="0">
       <w:startOverride w:val="1"/>
     </w:lvlOverride>
   </w:num>
-  <w:num w:numId="25">
+  <w:num w:numId="25" w16cid:durableId="800804344">
     <w:abstractNumId w:val="33"/>
   </w:num>
-  <w:num w:numId="26">
+  <w:num w:numId="26" w16cid:durableId="1698113767">
     <w:abstractNumId w:val="11"/>
   </w:num>
-  <w:num w:numId="27">
+  <w:num w:numId="27" w16cid:durableId="503009008">
     <w:abstractNumId w:val="24"/>
   </w:num>
-  <w:num w:numId="28">
+  <w:num w:numId="28" w16cid:durableId="204370028">
     <w:abstractNumId w:val="11"/>
   </w:num>
-  <w:num w:numId="29">
+  <w:num w:numId="29" w16cid:durableId="1339847879">
     <w:abstractNumId w:val="32"/>
   </w:num>
-  <w:num w:numId="30">
+  <w:num w:numId="30" w16cid:durableId="1806435187">
     <w:abstractNumId w:val="25"/>
   </w:num>
-  <w:num w:numId="31">
+  <w:num w:numId="31" w16cid:durableId="381905262">
     <w:abstractNumId w:val="39"/>
   </w:num>
-  <w:num w:numId="32">
+  <w:num w:numId="32" w16cid:durableId="136268779">
     <w:abstractNumId w:val="34"/>
   </w:num>
-  <w:num w:numId="33">
+  <w:num w:numId="33" w16cid:durableId="1777747996">
     <w:abstractNumId w:val="18"/>
   </w:num>
-  <w:num w:numId="34">
+  <w:num w:numId="34" w16cid:durableId="368261314">
     <w:abstractNumId w:val="27"/>
   </w:num>
-  <w:num w:numId="35">
+  <w:num w:numId="35" w16cid:durableId="1016275997">
     <w:abstractNumId w:val="10"/>
   </w:num>
-  <w:num w:numId="36">
+  <w:num w:numId="36" w16cid:durableId="2130125768">
     <w:abstractNumId w:val="28"/>
   </w:num>
-  <w:num w:numId="37">
+  <w:num w:numId="37" w16cid:durableId="64229829">
     <w:abstractNumId w:val="31"/>
   </w:num>
-  <w:num w:numId="38">
+  <w:num w:numId="38" w16cid:durableId="1561139418">
     <w:abstractNumId w:val="26"/>
   </w:num>
-  <w:num w:numId="39">
+  <w:num w:numId="39" w16cid:durableId="135998360">
     <w:abstractNumId w:val="38"/>
   </w:num>
-  <w:num w:numId="40">
+  <w:num w:numId="40" w16cid:durableId="289747569">
     <w:abstractNumId w:val="29"/>
   </w:num>
-  <w:num w:numId="41">
+  <w:num w:numId="41" w16cid:durableId="318191021">
     <w:abstractNumId w:val="22"/>
   </w:num>
-  <w:num w:numId="42">
+  <w:num w:numId="42" w16cid:durableId="739593039">
     <w:abstractNumId w:val="30"/>
   </w:num>
-  <w:num w:numId="43">
+  <w:num w:numId="43" w16cid:durableId="1862939809">
     <w:abstractNumId w:val="35"/>
   </w:num>
-  <w:num w:numId="44">
+  <w:num w:numId="44" w16cid:durableId="1947153840">
     <w:abstractNumId w:val="15"/>
   </w:num>
 </w:numbering>
 </file>
 
 <file path=word/styles.xml><?xml version="1.0" encoding="utf-8"?>
-<w:styles xmlns:mc="http://schemas.openxmlformats.org/markup-compatibility/2006" xmlns:r="http://schemas.openxmlformats.org/officeDocument/2006/relationships" xmlns:w="http://schemas.openxmlformats.org/wordprocessingml/2006/main" xmlns:w14="http://schemas.microsoft.com/office/word/2010/wordml" xmlns:w15="http://schemas.microsoft.com/office/word/2012/wordml" xmlns:w16cex="http://schemas.microsoft.com/office/word/2018/wordml/cex" xmlns:w16cid="http://schemas.microsoft.com/office/word/2016/wordml/cid" xmlns:w16="http://schemas.microsoft.com/office/word/2018/wordml" xmlns:w16sdtdh="http://schemas.microsoft.com/office/word/2020/wordml/sdtdatahash" xmlns:w16se="http://schemas.microsoft.com/office/word/2015/wordml/symex" mc:Ignorable="w14 w15 w16se w16cid w16 w16cex w16sdtdh">
+<w:styles xmlns:mc="http://schemas.openxmlformats.org/markup-compatibility/2006" xmlns:r="http://schemas.openxmlformats.org/officeDocument/2006/relationships" xmlns:w="http://schemas.openxmlformats.org/wordprocessingml/2006/main" xmlns:w14="http://schemas.microsoft.com/office/word/2010/wordml" xmlns:w15="http://schemas.microsoft.com/office/word/2012/wordml" xmlns:w16cex="http://schemas.microsoft.com/office/word/2018/wordml/cex" xmlns:w16cid="http://schemas.microsoft.com/office/word/2016/wordml/cid" xmlns:w16="http://schemas.microsoft.com/office/word/2018/wordml" xmlns:w16du="http://schemas.microsoft.com/office/word/2023/wordml/word16du" xmlns:w16sdtdh="http://schemas.microsoft.com/office/word/2020/wordml/sdtdatahash" xmlns:w16se="http://schemas.microsoft.com/office/word/2015/wordml/symex" mc:Ignorable="w14 w15 w16se w16cid w16 w16cex w16sdtdh w16du">
   <w:docDefaults>
     <w:rPrDefault>
       <w:rPr>
@@ -32971,23 +32965,6 @@
 </file>
 
 <file path=customXml/item2.xml><?xml version="1.0" encoding="utf-8"?>
-<?mso-contentType ?>
-<FormTemplates xmlns="http://schemas.microsoft.com/sharepoint/v3/contenttype/forms">
-  <Display>DocumentLibraryForm</Display>
-  <Edit>DocumentLibraryForm</Edit>
-  <New>DocumentLibraryForm</New>
-</FormTemplates>
-</file>
-
-<file path=customXml/item3.xml><?xml version="1.0" encoding="utf-8"?>
-<p:properties xmlns:p="http://schemas.microsoft.com/office/2006/metadata/properties" xmlns:xsi="http://www.w3.org/2001/XMLSchema-instance" xmlns:pc="http://schemas.microsoft.com/office/infopath/2007/PartnerControls">
-  <documentManagement>
-    <MediaServiceKeyPoints xmlns="71af3243-3dd4-4a8d-8c0d-dd76da1f02a5" xsi:nil="true"/>
-  </documentManagement>
-</p:properties>
-</file>
-
-<file path=customXml/item4.xml><?xml version="1.0" encoding="utf-8"?>
 <ct:contentTypeSchema xmlns:ct="http://schemas.microsoft.com/office/2006/metadata/contentType" xmlns:ma="http://schemas.microsoft.com/office/2006/metadata/properties/metaAttributes" ct:_="" ma:_="" ma:contentTypeName="Document" ma:contentTypeID="0x01010079F111ED35F8CC479449609E8A0923A6" ma:contentTypeVersion="11" ma:contentTypeDescription="Create a new document." ma:contentTypeScope="" ma:versionID="1c2eb7a32e66fb6e4260f3771546a5e2">
   <xsd:schema xmlns:xsd="http://www.w3.org/2001/XMLSchema" xmlns:xs="http://www.w3.org/2001/XMLSchema" xmlns:p="http://schemas.microsoft.com/office/2006/metadata/properties" xmlns:ns2="71af3243-3dd4-4a8d-8c0d-dd76da1f02a5" xmlns:ns3="16c05727-aa75-4e4a-9b5f-8a80a1165891" targetNamespace="http://schemas.microsoft.com/office/2006/metadata/properties" ma:root="true" ma:fieldsID="04e1f6479c48b08974ba73b5ca973489" ns2:_="" ns3:_="">
     <xsd:import namespace="71af3243-3dd4-4a8d-8c0d-dd76da1f02a5"/>
@@ -33198,6 +33175,23 @@
 </ct:contentTypeSchema>
 </file>
 
+<file path=customXml/item3.xml><?xml version="1.0" encoding="utf-8"?>
+<p:properties xmlns:p="http://schemas.microsoft.com/office/2006/metadata/properties" xmlns:xsi="http://www.w3.org/2001/XMLSchema-instance" xmlns:pc="http://schemas.microsoft.com/office/infopath/2007/PartnerControls">
+  <documentManagement>
+    <MediaServiceKeyPoints xmlns="71af3243-3dd4-4a8d-8c0d-dd76da1f02a5" xsi:nil="true"/>
+  </documentManagement>
+</p:properties>
+</file>
+
+<file path=customXml/item4.xml><?xml version="1.0" encoding="utf-8"?>
+<?mso-contentType ?>
+<FormTemplates xmlns="http://schemas.microsoft.com/sharepoint/v3/contenttype/forms">
+  <Display>DocumentLibraryForm</Display>
+  <Edit>DocumentLibraryForm</Edit>
+  <New>DocumentLibraryForm</New>
+</FormTemplates>
+</file>
+
 <file path=customXml/itemProps1.xml><?xml version="1.0" encoding="utf-8"?>
 <ds:datastoreItem xmlns:ds="http://schemas.openxmlformats.org/officeDocument/2006/customXml" ds:itemID="{55AF091B-3C7A-41E3-B477-F2FDAA23CFDA}">
   <ds:schemaRefs>
@@ -33207,24 +33201,6 @@
 </file>
 
 <file path=customXml/itemProps2.xml><?xml version="1.0" encoding="utf-8"?>
-<ds:datastoreItem xmlns:ds="http://schemas.openxmlformats.org/officeDocument/2006/customXml" ds:itemID="{C7EB01E5-A0A7-4B19-B30C-265F0E0B6E69}">
-  <ds:schemaRefs>
-    <ds:schemaRef ds:uri="http://schemas.microsoft.com/sharepoint/v3/contenttype/forms"/>
-  </ds:schemaRefs>
-</ds:datastoreItem>
-</file>
-
-<file path=customXml/itemProps3.xml><?xml version="1.0" encoding="utf-8"?>
-<ds:datastoreItem xmlns:ds="http://schemas.openxmlformats.org/officeDocument/2006/customXml" ds:itemID="{B47DBA63-C4D2-4243-BE5F-A8CA16E8E791}">
-  <ds:schemaRefs>
-    <ds:schemaRef ds:uri="http://schemas.microsoft.com/office/2006/metadata/properties"/>
-    <ds:schemaRef ds:uri="http://schemas.microsoft.com/office/infopath/2007/PartnerControls"/>
-    <ds:schemaRef ds:uri="71af3243-3dd4-4a8d-8c0d-dd76da1f02a5"/>
-  </ds:schemaRefs>
-</ds:datastoreItem>
-</file>
-
-<file path=customXml/itemProps4.xml><?xml version="1.0" encoding="utf-8"?>
 <ds:datastoreItem xmlns:ds="http://schemas.openxmlformats.org/officeDocument/2006/customXml" ds:itemID="{58EFA7DE-57D1-4825-9202-CE72004BB472}">
   <ds:schemaRefs>
     <ds:schemaRef ds:uri="http://schemas.microsoft.com/office/2006/metadata/contentType"/>
@@ -33241,4 +33217,22 @@
     <ds:schemaRef ds:uri="http://schemas.microsoft.com/internal/obd"/>
   </ds:schemaRefs>
 </ds:datastoreItem>
+</file>
+
+<file path=customXml/itemProps3.xml><?xml version="1.0" encoding="utf-8"?>
+<ds:datastoreItem xmlns:ds="http://schemas.openxmlformats.org/officeDocument/2006/customXml" ds:itemID="{B47DBA63-C4D2-4243-BE5F-A8CA16E8E791}">
+  <ds:schemaRefs>
+    <ds:schemaRef ds:uri="http://schemas.microsoft.com/office/2006/metadata/properties"/>
+    <ds:schemaRef ds:uri="http://schemas.microsoft.com/office/infopath/2007/PartnerControls"/>
+    <ds:schemaRef ds:uri="71af3243-3dd4-4a8d-8c0d-dd76da1f02a5"/>
+  </ds:schemaRefs>
+</ds:datastoreItem>
+</file>
+
+<file path=customXml/itemProps4.xml><?xml version="1.0" encoding="utf-8"?>
+<ds:datastoreItem xmlns:ds="http://schemas.openxmlformats.org/officeDocument/2006/customXml" ds:itemID="{C7EB01E5-A0A7-4B19-B30C-265F0E0B6E69}">
+  <ds:schemaRefs>
+    <ds:schemaRef ds:uri="http://schemas.microsoft.com/sharepoint/v3/contenttype/forms"/>
+  </ds:schemaRefs>
+</ds:datastoreItem>
 </file>
</xml_diff>